<commit_message>
Add labs 3 thru 5
</commit_message>
<xml_diff>
--- a/labs/1/Lab 1 Requirements Gathering and ER Diagram Design uk.docx
+++ b/labs/1/Lab 1 Requirements Gathering and ER Diagram Design uk.docx
@@ -10,7 +10,9 @@
       <w:bookmarkStart w:id="0" w:name="header"/>
       <w:bookmarkStart w:id="1" w:name="X388d24dd9ebb085788fb6d810eccb23f3a429ea"/>
       <w:bookmarkStart w:id="2" w:name="content"/>
+      <w:bookmarkStart w:id="3" w:name="_GoBack"/>
       <w:bookmarkEnd w:id="0"/>
+      <w:bookmarkEnd w:id="3"/>
       <w:r>
         <w:t>Лабораторна робота 1: Збір вимог та розробка схеми ER</w:t>
       </w:r>
@@ -59,7 +61,7 @@
         <w:pStyle w:val="2"/>
         <w:jc w:val="both"/>
       </w:pPr>
-      <w:bookmarkStart w:id="3" w:name="objectives"/>
+      <w:bookmarkStart w:id="4" w:name="objectives"/>
       <w:r>
         <w:t>Цілі</w:t>
       </w:r>
@@ -173,8 +175,8 @@
         <w:pStyle w:val="2"/>
         <w:jc w:val="both"/>
       </w:pPr>
-      <w:bookmarkStart w:id="4" w:name="instructions"/>
-      <w:bookmarkEnd w:id="3"/>
+      <w:bookmarkStart w:id="5" w:name="instructions"/>
+      <w:bookmarkEnd w:id="4"/>
       <w:r>
         <w:t>Інструкції</w:t>
       </w:r>
@@ -480,12 +482,7 @@
         <w:t xml:space="preserve">Учасник </w:t>
       </w:r>
       <w:r>
-        <w:t>мож</w:t>
-      </w:r>
-      <w:bookmarkStart w:id="5" w:name="_GoBack"/>
-      <w:bookmarkEnd w:id="5"/>
-      <w:r>
-        <w:t xml:space="preserve">е позичити кілька </w:t>
+        <w:t xml:space="preserve">може позичити кілька </w:t>
       </w:r>
       <w:r>
         <w:rPr>
@@ -748,7 +745,7 @@
         </w:rPr>
       </w:pPr>
       <w:bookmarkStart w:id="6" w:name="context-for-next-labs"/>
-      <w:bookmarkEnd w:id="4"/>
+      <w:bookmarkEnd w:id="5"/>
       <w:r>
         <w:t>К</w:t>
       </w:r>

</xml_diff>